<commit_message>
Companion Guide v7.0b — Frame Type removal documented
</commit_message>
<xml_diff>
--- a/Vehicle_Forge_Companion_Guide_v7_0.docx
+++ b/Vehicle_Forge_Companion_Guide_v7_0.docx
@@ -46,7 +46,7 @@
           <w:sz w:val="20"/>
           <w:szCs w:val="20"/>
         </w:rPr>
-        <w:t xml:space="preserve">Version 7.0a — DiceForge Studios Ltd</w:t>
+        <w:t xml:space="preserve">Version 7.0b — DiceForge Studios Ltd</w:t>
       </w:r>
     </w:p>
     <w:p>
@@ -90,15 +90,13 @@
       <w:r>
         <w:rPr>
           <w:rFonts w:ascii="Segoe UI" w:cs="Segoe UI" w:eastAsia="Segoe UI" w:hAnsi="Segoe UI"/>
-          <w:b w:val="false"/>
-          <w:bCs w:val="false"/>
           <w:i w:val="false"/>
           <w:iCs w:val="false"/>
           <w:color w:val="E8E0D4"/>
           <w:sz w:val="20"/>
           <w:szCs w:val="20"/>
         </w:rPr>
-        <w:t xml:space="preserve">Version 7.0 is a major simplification of the vehicle construction system, replacing multiple overlapping controls with two clean sliders.</w:t>
+        <w:t xml:space="preserve">Version 7.0 strips the vehicle construction system down to its essentials. Multiple overlapping controls have been replaced with two sliders. The goal is Fast, Furious, Fun — a GM should be able to build a vehicle in under a minute.</w:t>
       </w:r>
     </w:p>
     <w:p>
@@ -114,7 +112,7 @@
           <w:sz w:val="22"/>
           <w:szCs w:val="22"/>
         </w:rPr>
-        <w:t xml:space="preserve">The Two-Slider Armour System</w:t>
+        <w:t xml:space="preserve">The Two-Slider System</w:t>
       </w:r>
     </w:p>
     <w:p>
@@ -124,15 +122,13 @@
       <w:r>
         <w:rPr>
           <w:rFonts w:ascii="Segoe UI" w:cs="Segoe UI" w:eastAsia="Segoe UI" w:hAnsi="Segoe UI"/>
-          <w:b w:val="false"/>
-          <w:bCs w:val="false"/>
           <w:i w:val="false"/>
           <w:iCs w:val="false"/>
           <w:color w:val="E8E0D4"/>
           <w:sz w:val="20"/>
           <w:szCs w:val="20"/>
         </w:rPr>
-        <w:t xml:space="preserve">The old system required picking an Armour Technology tier (Primitive through Exotic), then adding Hull Plating, Composite Layering, or Reinforced Frame modifications, then optionally taking Weak or Tough mods. Five separate controls adjusting two underlying values. The new system replaces all of this with two sliders.</w:t>
+        <w:t xml:space="preserve">Two sliders control everything about a vehicle’s durability. Toughness sets the structural mass. Armour sets the protective plating. Both range from −5 to +5 with overflow buttons for extreme builds. That’s it.</w:t>
       </w:r>
     </w:p>
     <w:p>
@@ -148,7 +144,7 @@
           <w:sz w:val="20"/>
           <w:szCs w:val="20"/>
         </w:rPr>
-        <w:t xml:space="preserve">Toughness Slider: </w:t>
+        <w:t xml:space="preserve">Toughness: </w:t>
       </w:r>
       <w:r>
         <w:rPr>
@@ -157,7 +153,7 @@
           <w:sz w:val="20"/>
           <w:szCs w:val="20"/>
         </w:rPr>
-        <w:t xml:space="preserve">Structural mass and solidity. Labels from Fragile (−5) through Standard (0) to Ironclad (+5). Overflow via + button for extreme builds.</w:t>
+        <w:t xml:space="preserve">Structural mass and frame strength. Fragile (−5) through Standard (0) to Ironclad (+5)</w:t>
       </w:r>
     </w:p>
     <w:p>
@@ -173,7 +169,7 @@
           <w:sz w:val="20"/>
           <w:szCs w:val="20"/>
         </w:rPr>
-        <w:t xml:space="preserve">Armour Slider: </w:t>
+        <w:t xml:space="preserve">Armour: </w:t>
       </w:r>
       <w:r>
         <w:rPr>
@@ -182,7 +178,7 @@
           <w:sz w:val="20"/>
           <w:szCs w:val="20"/>
         </w:rPr>
-        <w:t xml:space="preserve">Protective plating — the parenthetical value that AP reduces. Labels from Unprotected (−5) through Standard (0) to Maximum (+5). Domain-aware: baselines adjust automatically when you change locomotion type.</w:t>
+        <w:t xml:space="preserve">Protective plating — what AP reduces. Unprotected (−5) through Standard (0) to Maximum (+5)</w:t>
       </w:r>
     </w:p>
     <w:p>
@@ -207,7 +203,32 @@
           <w:sz w:val="20"/>
           <w:szCs w:val="20"/>
         </w:rPr>
-        <w:t xml:space="preserve">The + and − buttons extend beyond the slider range, following the d12+X convention. “Maximum +3” means three clicks beyond the cap.</w:t>
+        <w:t xml:space="preserve">Click + beyond the slider cap for extreme builds. Displayed as Maximum +1, +2, etc. — the d12+X convention</w:t>
+      </w:r>
+    </w:p>
+    <w:p>
+      <w:pPr>
+        <w:spacing w:after="80"/>
+      </w:pPr>
+      <w:r>
+        <w:rPr>
+          <w:rFonts w:ascii="Segoe UI" w:cs="Segoe UI" w:eastAsia="Segoe UI" w:hAnsi="Segoe UI"/>
+          <w:b/>
+          <w:bCs/>
+          <w:color w:val="C45911"/>
+          <w:sz w:val="20"/>
+          <w:szCs w:val="20"/>
+        </w:rPr>
+        <w:t xml:space="preserve">Domain Awareness: </w:t>
+      </w:r>
+      <w:r>
+        <w:rPr>
+          <w:rFonts w:ascii="Segoe UI" w:cs="Segoe UI" w:eastAsia="Segoe UI" w:hAnsi="Segoe UI"/>
+          <w:color w:val="E8E0D4"/>
+          <w:sz w:val="20"/>
+          <w:szCs w:val="20"/>
+        </w:rPr>
+        <w:t xml:space="preserve">Armour baselines adjust automatically by locomotion type. Ground, water, and air vehicles scale differently</w:t>
       </w:r>
     </w:p>
     <w:p>
@@ -233,15 +254,29 @@
       <w:r>
         <w:rPr>
           <w:rFonts w:ascii="Segoe UI" w:cs="Segoe UI" w:eastAsia="Segoe UI" w:hAnsi="Segoe UI"/>
-          <w:b w:val="false"/>
-          <w:bCs w:val="false"/>
           <w:i w:val="false"/>
           <w:iCs w:val="false"/>
           <w:color w:val="E8E0D4"/>
           <w:sz w:val="20"/>
           <w:szCs w:val="20"/>
         </w:rPr>
-        <w:t xml:space="preserve">Armour Technology buttons (Primitive, Forged, Industrial, Composite, Nanoweave, Exotic). Hull Plating modification. Composite Layering modification. Reinforced Frame modification. Weak modification (−1 Toughness per take). Tough modification (+1 Toughness per take). Frame Type toughness multipliers — Civilian/Rugged/Military/Futuristic still exist but now affect cost only, not Toughness.</w:t>
+        <w:t xml:space="preserve">All of the following have been removed. Their jobs are now handled by the two sliders and the Size value alone:</w:t>
+      </w:r>
+    </w:p>
+    <w:p>
+      <w:pPr>
+        <w:spacing w:after="120"/>
+      </w:pPr>
+      <w:r>
+        <w:rPr>
+          <w:rFonts w:ascii="Segoe UI" w:cs="Segoe UI" w:eastAsia="Segoe UI" w:hAnsi="Segoe UI"/>
+          <w:i w:val="false"/>
+          <w:iCs w:val="false"/>
+          <w:color w:val="E8E0D4"/>
+          <w:sz w:val="20"/>
+          <w:szCs w:val="20"/>
+        </w:rPr>
+        <w:t xml:space="preserve">Armour Technology buttons (Primitive, Forged, Industrial, Composite, Nanoweave, Exotic). Hull Plating modification. Composite Layering modification. Reinforced Frame modification. Weak modification. Tough modification. Frame Type selector (Civilian, Rugged, Military, Futuristic) — cost now scales from Size directly.</w:t>
       </w:r>
     </w:p>
     <w:p>
@@ -267,15 +302,13 @@
       <w:r>
         <w:rPr>
           <w:rFonts w:ascii="Segoe UI" w:cs="Segoe UI" w:eastAsia="Segoe UI" w:hAnsi="Segoe UI"/>
-          <w:b w:val="false"/>
-          <w:bCs w:val="false"/>
           <w:i w:val="false"/>
           <w:iCs w:val="false"/>
           <w:color w:val="E8E0D4"/>
           <w:sz w:val="20"/>
           <w:szCs w:val="20"/>
         </w:rPr>
-        <w:t xml:space="preserve">Toughness now displays in canonical Savage Worlds format: Total (Armour). “Toughness: 32 (16)” means total 32, of which 16 is Armour.</w:t>
+        <w:t xml:space="preserve">Toughness now shows in canonical Savage Worlds format: Total (Armour). For example, “Toughness: 32 (16)” means total 32, of which 16 is the Armour portion.</w:t>
       </w:r>
     </w:p>
     <w:p>
@@ -307,8 +340,6 @@
       <w:r>
         <w:rPr>
           <w:rFonts w:ascii="Segoe UI" w:cs="Segoe UI" w:eastAsia="Segoe UI" w:hAnsi="Segoe UI"/>
-          <w:b w:val="false"/>
-          <w:bCs w:val="false"/>
           <w:i w:val="false"/>
           <w:iCs w:val="false"/>
           <w:color w:val="E8E0D4"/>
@@ -381,7 +412,7 @@
           <w:sz w:val="20"/>
           <w:szCs w:val="20"/>
         </w:rPr>
-        <w:t xml:space="preserve">Structural Toughness: </w:t>
+        <w:t xml:space="preserve">Formula: </w:t>
       </w:r>
       <w:r>
         <w:rPr>
@@ -390,7 +421,7 @@
           <w:sz w:val="20"/>
           <w:szCs w:val="20"/>
         </w:rPr>
-        <w:t xml:space="preserve">Base + (position × step)</w:t>
+        <w:t xml:space="preserve">Structural = Base + (position × step)</w:t>
       </w:r>
     </w:p>
     <w:p>
@@ -703,7 +734,7 @@
                 <w:sz w:val="18"/>
                 <w:szCs w:val="18"/>
               </w:rPr>
-              <w:t xml:space="preserve">Very flimsy. Will not survive serious impacts.</w:t>
+              <w:t xml:space="preserve">Will not survive serious impacts.</w:t>
             </w:r>
           </w:p>
         </w:tc>
@@ -1169,7 +1200,7 @@
                 <w:sz w:val="18"/>
                 <w:szCs w:val="18"/>
               </w:rPr>
-              <w:t xml:space="preserve">Reinforced frame or heavier materials.</w:t>
+              <w:t xml:space="preserve">Reinforced or heavier materials.</w:t>
             </w:r>
           </w:p>
         </w:tc>
@@ -1549,6 +1580,11 @@
         </w:tc>
       </w:tr>
     </w:tbl>
+    <w:p>
+      <w:r>
+        <w:br w:type="page"/>
+      </w:r>
+    </w:p>
     <w:p>
       <w:pPr>
         <w:pStyle w:val="Heading1"/>
@@ -1573,15 +1609,13 @@
       <w:r>
         <w:rPr>
           <w:rFonts w:ascii="Segoe UI" w:cs="Segoe UI" w:eastAsia="Segoe UI" w:hAnsi="Segoe UI"/>
-          <w:b w:val="false"/>
-          <w:bCs w:val="false"/>
           <w:i w:val="false"/>
           <w:iCs w:val="false"/>
           <w:color w:val="E8E0D4"/>
           <w:sz w:val="20"/>
           <w:szCs w:val="20"/>
         </w:rPr>
-        <w:t xml:space="preserve">Controls protective plating. This is the parenthetical value — what AP targets. Setting-agnostic: the GM provides the fiction.</w:t>
+        <w:t xml:space="preserve">Controls protective plating. This is the parenthetical value that Armour Piercing targets. Setting-agnostic — the GM provides the fiction.</w:t>
       </w:r>
     </w:p>
     <w:p>
@@ -1606,7 +1640,7 @@
           <w:sz w:val="20"/>
           <w:szCs w:val="20"/>
         </w:rPr>
-        <w:t xml:space="preserve">Domain-aware — varies by locomotion group and Size</w:t>
+        <w:t xml:space="preserve">Domain-aware. Varies by locomotion group and Size</w:t>
       </w:r>
     </w:p>
     <w:p>
@@ -1622,7 +1656,7 @@
           <w:sz w:val="20"/>
           <w:szCs w:val="20"/>
         </w:rPr>
-        <w:t xml:space="preserve">Armour Value: </w:t>
+        <w:t xml:space="preserve">Formula: </w:t>
       </w:r>
       <w:r>
         <w:rPr>
@@ -1631,7 +1665,7 @@
           <w:sz w:val="20"/>
           <w:szCs w:val="20"/>
         </w:rPr>
-        <w:t xml:space="preserve">Base + (position × step)</w:t>
+        <w:t xml:space="preserve">Armour = Base + (position × step)</w:t>
       </w:r>
     </w:p>
     <w:p>
@@ -2343,7 +2377,7 @@
                 <w:sz w:val="18"/>
                 <w:szCs w:val="18"/>
               </w:rPr>
-              <w:t xml:space="preserve">Standard military for this size class.</w:t>
+              <w:t xml:space="preserve">Standard military for this size.</w:t>
             </w:r>
           </w:p>
         </w:tc>
@@ -2833,7 +2867,7 @@
     </w:p>
     <w:tbl>
       <w:tblPr>
-        <w:tblW w:type="dxa" w:w="7500"/>
+        <w:tblW w:type="dxa" w:w="8100"/>
         <w:tblBorders>
           <w:top w:val="single" w:color="auto" w:sz="4"/>
           <w:left w:val="single" w:color="auto" w:sz="4"/>
@@ -2847,9 +2881,9 @@
         <w:gridCol w:w="1000"/>
         <w:gridCol w:w="1000"/>
         <w:gridCol w:w="1000"/>
-        <w:gridCol w:w="1500"/>
-        <w:gridCol w:w="1500"/>
-        <w:gridCol w:w="1500"/>
+        <w:gridCol w:w="1700"/>
+        <w:gridCol w:w="1700"/>
+        <w:gridCol w:w="1700"/>
       </w:tblGrid>
       <w:tr>
         <w:tc>
@@ -2947,7 +2981,7 @@
         </w:tc>
         <w:tc>
           <w:tcPr>
-            <w:tcW w:type="dxa" w:w="1500"/>
+            <w:tcW w:type="dxa" w:w="1700"/>
             <w:tcBorders>
               <w:top w:val="single" w:color="444444" w:sz="1"/>
               <w:left w:val="single" w:color="444444" w:sz="1"/>
@@ -2978,7 +3012,7 @@
         </w:tc>
         <w:tc>
           <w:tcPr>
-            <w:tcW w:type="dxa" w:w="1500"/>
+            <w:tcW w:type="dxa" w:w="1700"/>
             <w:tcBorders>
               <w:top w:val="single" w:color="444444" w:sz="1"/>
               <w:left w:val="single" w:color="444444" w:sz="1"/>
@@ -3009,7 +3043,7 @@
         </w:tc>
         <w:tc>
           <w:tcPr>
-            <w:tcW w:type="dxa" w:w="1500"/>
+            <w:tcW w:type="dxa" w:w="1700"/>
             <w:tcBorders>
               <w:top w:val="single" w:color="444444" w:sz="1"/>
               <w:left w:val="single" w:color="444444" w:sz="1"/>
@@ -3132,7 +3166,7 @@
         </w:tc>
         <w:tc>
           <w:tcPr>
-            <w:tcW w:type="dxa" w:w="1500"/>
+            <w:tcW w:type="dxa" w:w="1700"/>
             <w:tcBorders>
               <w:top w:val="single" w:color="444444" w:sz="1"/>
               <w:left w:val="single" w:color="444444" w:sz="1"/>
@@ -3163,7 +3197,7 @@
         </w:tc>
         <w:tc>
           <w:tcPr>
-            <w:tcW w:type="dxa" w:w="1500"/>
+            <w:tcW w:type="dxa" w:w="1700"/>
             <w:tcBorders>
               <w:top w:val="single" w:color="444444" w:sz="1"/>
               <w:left w:val="single" w:color="444444" w:sz="1"/>
@@ -3194,7 +3228,7 @@
         </w:tc>
         <w:tc>
           <w:tcPr>
-            <w:tcW w:type="dxa" w:w="1500"/>
+            <w:tcW w:type="dxa" w:w="1700"/>
             <w:tcBorders>
               <w:top w:val="single" w:color="444444" w:sz="1"/>
               <w:left w:val="single" w:color="444444" w:sz="1"/>
@@ -3320,7 +3354,7 @@
         </w:tc>
         <w:tc>
           <w:tcPr>
-            <w:tcW w:type="dxa" w:w="1500"/>
+            <w:tcW w:type="dxa" w:w="1700"/>
             <w:tcBorders>
               <w:top w:val="single" w:color="444444" w:sz="1"/>
               <w:left w:val="single" w:color="444444" w:sz="1"/>
@@ -3352,7 +3386,7 @@
         </w:tc>
         <w:tc>
           <w:tcPr>
-            <w:tcW w:type="dxa" w:w="1500"/>
+            <w:tcW w:type="dxa" w:w="1700"/>
             <w:tcBorders>
               <w:top w:val="single" w:color="444444" w:sz="1"/>
               <w:left w:val="single" w:color="444444" w:sz="1"/>
@@ -3384,7 +3418,7 @@
         </w:tc>
         <w:tc>
           <w:tcPr>
-            <w:tcW w:type="dxa" w:w="1500"/>
+            <w:tcW w:type="dxa" w:w="1700"/>
             <w:tcBorders>
               <w:top w:val="single" w:color="444444" w:sz="1"/>
               <w:left w:val="single" w:color="444444" w:sz="1"/>
@@ -3508,7 +3542,7 @@
         </w:tc>
         <w:tc>
           <w:tcPr>
-            <w:tcW w:type="dxa" w:w="1500"/>
+            <w:tcW w:type="dxa" w:w="1700"/>
             <w:tcBorders>
               <w:top w:val="single" w:color="444444" w:sz="1"/>
               <w:left w:val="single" w:color="444444" w:sz="1"/>
@@ -3539,7 +3573,7 @@
         </w:tc>
         <w:tc>
           <w:tcPr>
-            <w:tcW w:type="dxa" w:w="1500"/>
+            <w:tcW w:type="dxa" w:w="1700"/>
             <w:tcBorders>
               <w:top w:val="single" w:color="444444" w:sz="1"/>
               <w:left w:val="single" w:color="444444" w:sz="1"/>
@@ -3570,7 +3604,7 @@
         </w:tc>
         <w:tc>
           <w:tcPr>
-            <w:tcW w:type="dxa" w:w="1500"/>
+            <w:tcW w:type="dxa" w:w="1700"/>
             <w:tcBorders>
               <w:top w:val="single" w:color="444444" w:sz="1"/>
               <w:left w:val="single" w:color="444444" w:sz="1"/>
@@ -3696,7 +3730,7 @@
         </w:tc>
         <w:tc>
           <w:tcPr>
-            <w:tcW w:type="dxa" w:w="1500"/>
+            <w:tcW w:type="dxa" w:w="1700"/>
             <w:tcBorders>
               <w:top w:val="single" w:color="444444" w:sz="1"/>
               <w:left w:val="single" w:color="444444" w:sz="1"/>
@@ -3728,7 +3762,7 @@
         </w:tc>
         <w:tc>
           <w:tcPr>
-            <w:tcW w:type="dxa" w:w="1500"/>
+            <w:tcW w:type="dxa" w:w="1700"/>
             <w:tcBorders>
               <w:top w:val="single" w:color="444444" w:sz="1"/>
               <w:left w:val="single" w:color="444444" w:sz="1"/>
@@ -3760,7 +3794,7 @@
         </w:tc>
         <w:tc>
           <w:tcPr>
-            <w:tcW w:type="dxa" w:w="1500"/>
+            <w:tcW w:type="dxa" w:w="1700"/>
             <w:tcBorders>
               <w:top w:val="single" w:color="444444" w:sz="1"/>
               <w:left w:val="single" w:color="444444" w:sz="1"/>
@@ -3884,7 +3918,7 @@
         </w:tc>
         <w:tc>
           <w:tcPr>
-            <w:tcW w:type="dxa" w:w="1500"/>
+            <w:tcW w:type="dxa" w:w="1700"/>
             <w:tcBorders>
               <w:top w:val="single" w:color="444444" w:sz="1"/>
               <w:left w:val="single" w:color="444444" w:sz="1"/>
@@ -3915,7 +3949,7 @@
         </w:tc>
         <w:tc>
           <w:tcPr>
-            <w:tcW w:type="dxa" w:w="1500"/>
+            <w:tcW w:type="dxa" w:w="1700"/>
             <w:tcBorders>
               <w:top w:val="single" w:color="444444" w:sz="1"/>
               <w:left w:val="single" w:color="444444" w:sz="1"/>
@@ -3946,7 +3980,7 @@
         </w:tc>
         <w:tc>
           <w:tcPr>
-            <w:tcW w:type="dxa" w:w="1500"/>
+            <w:tcW w:type="dxa" w:w="1700"/>
             <w:tcBorders>
               <w:top w:val="single" w:color="444444" w:sz="1"/>
               <w:left w:val="single" w:color="444444" w:sz="1"/>
@@ -4072,7 +4106,7 @@
         </w:tc>
         <w:tc>
           <w:tcPr>
-            <w:tcW w:type="dxa" w:w="1500"/>
+            <w:tcW w:type="dxa" w:w="1700"/>
             <w:tcBorders>
               <w:top w:val="single" w:color="444444" w:sz="1"/>
               <w:left w:val="single" w:color="444444" w:sz="1"/>
@@ -4104,7 +4138,7 @@
         </w:tc>
         <w:tc>
           <w:tcPr>
-            <w:tcW w:type="dxa" w:w="1500"/>
+            <w:tcW w:type="dxa" w:w="1700"/>
             <w:tcBorders>
               <w:top w:val="single" w:color="444444" w:sz="1"/>
               <w:left w:val="single" w:color="444444" w:sz="1"/>
@@ -4136,7 +4170,7 @@
         </w:tc>
         <w:tc>
           <w:tcPr>
-            <w:tcW w:type="dxa" w:w="1500"/>
+            <w:tcW w:type="dxa" w:w="1700"/>
             <w:tcBorders>
               <w:top w:val="single" w:color="444444" w:sz="1"/>
               <w:left w:val="single" w:color="444444" w:sz="1"/>
@@ -4260,7 +4294,7 @@
         </w:tc>
         <w:tc>
           <w:tcPr>
-            <w:tcW w:type="dxa" w:w="1500"/>
+            <w:tcW w:type="dxa" w:w="1700"/>
             <w:tcBorders>
               <w:top w:val="single" w:color="444444" w:sz="1"/>
               <w:left w:val="single" w:color="444444" w:sz="1"/>
@@ -4291,7 +4325,7 @@
         </w:tc>
         <w:tc>
           <w:tcPr>
-            <w:tcW w:type="dxa" w:w="1500"/>
+            <w:tcW w:type="dxa" w:w="1700"/>
             <w:tcBorders>
               <w:top w:val="single" w:color="444444" w:sz="1"/>
               <w:left w:val="single" w:color="444444" w:sz="1"/>
@@ -4322,7 +4356,7 @@
         </w:tc>
         <w:tc>
           <w:tcPr>
-            <w:tcW w:type="dxa" w:w="1500"/>
+            <w:tcW w:type="dxa" w:w="1700"/>
             <w:tcBorders>
               <w:top w:val="single" w:color="444444" w:sz="1"/>
               <w:left w:val="single" w:color="444444" w:sz="1"/>
@@ -4371,7 +4405,7 @@
     </w:p>
     <w:tbl>
       <w:tblPr>
-        <w:tblW w:type="dxa" w:w="9080"/>
+        <w:tblW w:type="dxa" w:w="10080"/>
         <w:tblBorders>
           <w:top w:val="single" w:color="auto" w:sz="4"/>
           <w:left w:val="single" w:color="auto" w:sz="4"/>
@@ -4385,7 +4419,7 @@
         <w:gridCol w:w="1500"/>
         <w:gridCol w:w="1500"/>
         <w:gridCol w:w="1000"/>
-        <w:gridCol w:w="5080"/>
+        <w:gridCol w:w="6080"/>
       </w:tblGrid>
       <w:tr>
         <w:tc>
@@ -4483,7 +4517,7 @@
         </w:tc>
         <w:tc>
           <w:tcPr>
-            <w:tcW w:type="dxa" w:w="5080"/>
+            <w:tcW w:type="dxa" w:w="6080"/>
             <w:tcBorders>
               <w:top w:val="single" w:color="444444" w:sz="1"/>
               <w:left w:val="single" w:color="444444" w:sz="1"/>
@@ -4606,7 +4640,7 @@
         </w:tc>
         <w:tc>
           <w:tcPr>
-            <w:tcW w:type="dxa" w:w="5080"/>
+            <w:tcW w:type="dxa" w:w="6080"/>
             <w:tcBorders>
               <w:top w:val="single" w:color="444444" w:sz="1"/>
               <w:left w:val="single" w:color="444444" w:sz="1"/>
@@ -4732,7 +4766,7 @@
         </w:tc>
         <w:tc>
           <w:tcPr>
-            <w:tcW w:type="dxa" w:w="5080"/>
+            <w:tcW w:type="dxa" w:w="6080"/>
             <w:tcBorders>
               <w:top w:val="single" w:color="444444" w:sz="1"/>
               <w:left w:val="single" w:color="444444" w:sz="1"/>
@@ -4856,7 +4890,7 @@
         </w:tc>
         <w:tc>
           <w:tcPr>
-            <w:tcW w:type="dxa" w:w="5080"/>
+            <w:tcW w:type="dxa" w:w="6080"/>
             <w:tcBorders>
               <w:top w:val="single" w:color="444444" w:sz="1"/>
               <w:left w:val="single" w:color="444444" w:sz="1"/>
@@ -4887,11 +4921,6 @@
         </w:tc>
       </w:tr>
     </w:tbl>
-    <w:p>
-      <w:r>
-        <w:br w:type="page"/>
-      </w:r>
-    </w:p>
     <w:p>
       <w:pPr>
         <w:pStyle w:val="Heading1"/>
@@ -4916,15 +4945,13 @@
       <w:r>
         <w:rPr>
           <w:rFonts w:ascii="Segoe UI" w:cs="Segoe UI" w:eastAsia="Segoe UI" w:hAnsi="Segoe UI"/>
-          <w:b w:val="false"/>
-          <w:bCs w:val="false"/>
           <w:i w:val="false"/>
           <w:iCs w:val="false"/>
           <w:color w:val="E8E0D4"/>
           <w:sz w:val="20"/>
           <w:szCs w:val="20"/>
         </w:rPr>
-        <w:t xml:space="preserve">Most vehicles fit within −5 to +5. The + and − buttons extend beyond, displayed as “Maximum +1”, “Maximum +2” etc. Only 6 of 102 canon vehicles need overflow.</w:t>
+        <w:t xml:space="preserve">Most vehicles fit within −5 to +5. The + and − buttons extend beyond, displayed as Maximum +1, Maximum +2, etc. Only 6 of 102 canon vehicles need overflow.</w:t>
       </w:r>
     </w:p>
     <w:tbl>
@@ -5003,7 +5030,7 @@
                 <w:sz w:val="18"/>
                 <w:szCs w:val="18"/>
               </w:rPr>
-              <w:t xml:space="preserve">Armour Position</w:t>
+              <w:t xml:space="preserve">Position</w:t>
             </w:r>
           </w:p>
         </w:tc>
@@ -5414,6 +5441,11 @@
         </w:tc>
       </w:tr>
     </w:tbl>
+    <w:p>
+      <w:r>
+        <w:br w:type="page"/>
+      </w:r>
+    </w:p>
     <w:p>
       <w:pPr>
         <w:pStyle w:val="Heading1"/>
@@ -5428,7 +5460,7 @@
           <w:sz w:val="32"/>
           <w:szCs w:val="32"/>
         </w:rPr>
-        <w:t xml:space="preserve">Frame Types</w:t>
+        <w:t xml:space="preserve">Cost Model</w:t>
       </w:r>
     </w:p>
     <w:p>
@@ -5438,346 +5470,131 @@
       <w:r>
         <w:rPr>
           <w:rFonts w:ascii="Segoe UI" w:cs="Segoe UI" w:eastAsia="Segoe UI" w:hAnsi="Segoe UI"/>
-          <w:b w:val="false"/>
-          <w:bCs w:val="false"/>
           <w:i w:val="false"/>
           <w:iCs w:val="false"/>
           <w:color w:val="E8E0D4"/>
           <w:sz w:val="20"/>
           <w:szCs w:val="20"/>
         </w:rPr>
-        <w:t xml:space="preserve">Civilian, Rugged, Military, and Futuristic frame types affect vehicle cost only. They no longer modify Toughness — the Toughness slider handles that independently. A Military frame costs 2.5× base, reflecting the expense of hardened construction, but the actual durability is set by the GM via the slider.</w:t>
+        <w:t xml:space="preserve">Vehicle cost is driven by three factors: Size, slider positions, and installed modifications and weapons.</w:t>
       </w:r>
     </w:p>
-    <w:tbl>
-      <w:tblPr>
-        <w:tblW w:type="dxa" w:w="8000"/>
-        <w:tblBorders>
-          <w:top w:val="single" w:color="auto" w:sz="4"/>
-          <w:left w:val="single" w:color="auto" w:sz="4"/>
-          <w:bottom w:val="single" w:color="auto" w:sz="4"/>
-          <w:right w:val="single" w:color="auto" w:sz="4"/>
-          <w:insideH w:val="single" w:color="auto" w:sz="4"/>
-          <w:insideV w:val="single" w:color="auto" w:sz="4"/>
-        </w:tblBorders>
-      </w:tblPr>
-      <w:tblGrid>
-        <w:gridCol w:w="4000"/>
-        <w:gridCol w:w="4000"/>
-      </w:tblGrid>
-      <w:tr>
-        <w:tc>
-          <w:tcPr>
-            <w:tcW w:type="dxa" w:w="4000"/>
-            <w:tcBorders>
-              <w:top w:val="single" w:color="444444" w:sz="1"/>
-              <w:left w:val="single" w:color="444444" w:sz="1"/>
-              <w:bottom w:val="single" w:color="444444" w:sz="1"/>
-              <w:right w:val="single" w:color="444444" w:sz="1"/>
-            </w:tcBorders>
-            <w:shd w:fill="2A2A3E" w:val="clear"/>
-            <w:tcMar>
-              <w:top w:type="dxa" w:w="60"/>
-              <w:left w:type="dxa" w:w="100"/>
-              <w:bottom w:type="dxa" w:w="60"/>
-              <w:right w:type="dxa" w:w="100"/>
-            </w:tcMar>
-          </w:tcPr>
-          <w:p>
-            <w:r>
-              <w:rPr>
-                <w:rFonts w:ascii="Segoe UI" w:cs="Segoe UI" w:eastAsia="Segoe UI" w:hAnsi="Segoe UI"/>
-                <w:b/>
-                <w:bCs/>
-                <w:color w:val="C45911"/>
-                <w:sz w:val="18"/>
-                <w:szCs w:val="18"/>
-              </w:rPr>
-              <w:t xml:space="preserve">Frame</w:t>
-            </w:r>
-          </w:p>
-        </w:tc>
-        <w:tc>
-          <w:tcPr>
-            <w:tcW w:type="dxa" w:w="4000"/>
-            <w:tcBorders>
-              <w:top w:val="single" w:color="444444" w:sz="1"/>
-              <w:left w:val="single" w:color="444444" w:sz="1"/>
-              <w:bottom w:val="single" w:color="444444" w:sz="1"/>
-              <w:right w:val="single" w:color="444444" w:sz="1"/>
-            </w:tcBorders>
-            <w:shd w:fill="2A2A3E" w:val="clear"/>
-            <w:tcMar>
-              <w:top w:type="dxa" w:w="60"/>
-              <w:left w:type="dxa" w:w="100"/>
-              <w:bottom w:type="dxa" w:w="60"/>
-              <w:right w:type="dxa" w:w="100"/>
-            </w:tcMar>
-          </w:tcPr>
-          <w:p>
-            <w:r>
-              <w:rPr>
-                <w:rFonts w:ascii="Segoe UI" w:cs="Segoe UI" w:eastAsia="Segoe UI" w:hAnsi="Segoe UI"/>
-                <w:b/>
-                <w:bCs/>
-                <w:color w:val="C45911"/>
-                <w:sz w:val="18"/>
-                <w:szCs w:val="18"/>
-              </w:rPr>
-              <w:t xml:space="preserve">Cost Multiplier</w:t>
-            </w:r>
-          </w:p>
-        </w:tc>
-      </w:tr>
-      <w:tr>
-        <w:tc>
-          <w:tcPr>
-            <w:tcW w:type="dxa" w:w="4000"/>
-            <w:tcBorders>
-              <w:top w:val="single" w:color="444444" w:sz="1"/>
-              <w:left w:val="single" w:color="444444" w:sz="1"/>
-              <w:bottom w:val="single" w:color="444444" w:sz="1"/>
-              <w:right w:val="single" w:color="444444" w:sz="1"/>
-            </w:tcBorders>
-            <w:tcMar>
-              <w:top w:type="dxa" w:w="60"/>
-              <w:left w:type="dxa" w:w="100"/>
-              <w:bottom w:type="dxa" w:w="60"/>
-              <w:right w:type="dxa" w:w="100"/>
-            </w:tcMar>
-          </w:tcPr>
-          <w:p>
-            <w:r>
-              <w:rPr>
-                <w:rFonts w:ascii="Segoe UI" w:cs="Segoe UI" w:eastAsia="Segoe UI" w:hAnsi="Segoe UI"/>
-                <w:color w:val="E8E0D4"/>
-                <w:sz w:val="18"/>
-                <w:szCs w:val="18"/>
-              </w:rPr>
-              <w:t xml:space="preserve">Civilian</w:t>
-            </w:r>
-          </w:p>
-        </w:tc>
-        <w:tc>
-          <w:tcPr>
-            <w:tcW w:type="dxa" w:w="4000"/>
-            <w:tcBorders>
-              <w:top w:val="single" w:color="444444" w:sz="1"/>
-              <w:left w:val="single" w:color="444444" w:sz="1"/>
-              <w:bottom w:val="single" w:color="444444" w:sz="1"/>
-              <w:right w:val="single" w:color="444444" w:sz="1"/>
-            </w:tcBorders>
-            <w:tcMar>
-              <w:top w:type="dxa" w:w="60"/>
-              <w:left w:type="dxa" w:w="100"/>
-              <w:bottom w:type="dxa" w:w="60"/>
-              <w:right w:type="dxa" w:w="100"/>
-            </w:tcMar>
-          </w:tcPr>
-          <w:p>
-            <w:pPr>
-              <w:jc w:val="center"/>
-            </w:pPr>
-            <w:r>
-              <w:rPr>
-                <w:rFonts w:ascii="Segoe UI" w:cs="Segoe UI" w:eastAsia="Segoe UI" w:hAnsi="Segoe UI"/>
-                <w:color w:val="E8E0D4"/>
-                <w:sz w:val="18"/>
-                <w:szCs w:val="18"/>
-              </w:rPr>
-              <w:t xml:space="preserve">×1</w:t>
-            </w:r>
-          </w:p>
-        </w:tc>
-      </w:tr>
-      <w:tr>
-        <w:tc>
-          <w:tcPr>
-            <w:tcW w:type="dxa" w:w="4000"/>
-            <w:tcBorders>
-              <w:top w:val="single" w:color="444444" w:sz="1"/>
-              <w:left w:val="single" w:color="444444" w:sz="1"/>
-              <w:bottom w:val="single" w:color="444444" w:sz="1"/>
-              <w:right w:val="single" w:color="444444" w:sz="1"/>
-            </w:tcBorders>
-            <w:shd w:fill="1E1E30" w:val="clear"/>
-            <w:tcMar>
-              <w:top w:type="dxa" w:w="60"/>
-              <w:left w:type="dxa" w:w="100"/>
-              <w:bottom w:type="dxa" w:w="60"/>
-              <w:right w:type="dxa" w:w="100"/>
-            </w:tcMar>
-          </w:tcPr>
-          <w:p>
-            <w:r>
-              <w:rPr>
-                <w:rFonts w:ascii="Segoe UI" w:cs="Segoe UI" w:eastAsia="Segoe UI" w:hAnsi="Segoe UI"/>
-                <w:color w:val="E8E0D4"/>
-                <w:sz w:val="18"/>
-                <w:szCs w:val="18"/>
-              </w:rPr>
-              <w:t xml:space="preserve">Rugged</w:t>
-            </w:r>
-          </w:p>
-        </w:tc>
-        <w:tc>
-          <w:tcPr>
-            <w:tcW w:type="dxa" w:w="4000"/>
-            <w:tcBorders>
-              <w:top w:val="single" w:color="444444" w:sz="1"/>
-              <w:left w:val="single" w:color="444444" w:sz="1"/>
-              <w:bottom w:val="single" w:color="444444" w:sz="1"/>
-              <w:right w:val="single" w:color="444444" w:sz="1"/>
-            </w:tcBorders>
-            <w:shd w:fill="1E1E30" w:val="clear"/>
-            <w:tcMar>
-              <w:top w:type="dxa" w:w="60"/>
-              <w:left w:type="dxa" w:w="100"/>
-              <w:bottom w:type="dxa" w:w="60"/>
-              <w:right w:type="dxa" w:w="100"/>
-            </w:tcMar>
-          </w:tcPr>
-          <w:p>
-            <w:pPr>
-              <w:jc w:val="center"/>
-            </w:pPr>
-            <w:r>
-              <w:rPr>
-                <w:rFonts w:ascii="Segoe UI" w:cs="Segoe UI" w:eastAsia="Segoe UI" w:hAnsi="Segoe UI"/>
-                <w:color w:val="E8E0D4"/>
-                <w:sz w:val="18"/>
-                <w:szCs w:val="18"/>
-              </w:rPr>
-              <w:t xml:space="preserve">×1.5</w:t>
-            </w:r>
-          </w:p>
-        </w:tc>
-      </w:tr>
-      <w:tr>
-        <w:tc>
-          <w:tcPr>
-            <w:tcW w:type="dxa" w:w="4000"/>
-            <w:tcBorders>
-              <w:top w:val="single" w:color="444444" w:sz="1"/>
-              <w:left w:val="single" w:color="444444" w:sz="1"/>
-              <w:bottom w:val="single" w:color="444444" w:sz="1"/>
-              <w:right w:val="single" w:color="444444" w:sz="1"/>
-            </w:tcBorders>
-            <w:tcMar>
-              <w:top w:type="dxa" w:w="60"/>
-              <w:left w:type="dxa" w:w="100"/>
-              <w:bottom w:type="dxa" w:w="60"/>
-              <w:right w:type="dxa" w:w="100"/>
-            </w:tcMar>
-          </w:tcPr>
-          <w:p>
-            <w:r>
-              <w:rPr>
-                <w:rFonts w:ascii="Segoe UI" w:cs="Segoe UI" w:eastAsia="Segoe UI" w:hAnsi="Segoe UI"/>
-                <w:color w:val="E8E0D4"/>
-                <w:sz w:val="18"/>
-                <w:szCs w:val="18"/>
-              </w:rPr>
-              <w:t xml:space="preserve">Military</w:t>
-            </w:r>
-          </w:p>
-        </w:tc>
-        <w:tc>
-          <w:tcPr>
-            <w:tcW w:type="dxa" w:w="4000"/>
-            <w:tcBorders>
-              <w:top w:val="single" w:color="444444" w:sz="1"/>
-              <w:left w:val="single" w:color="444444" w:sz="1"/>
-              <w:bottom w:val="single" w:color="444444" w:sz="1"/>
-              <w:right w:val="single" w:color="444444" w:sz="1"/>
-            </w:tcBorders>
-            <w:tcMar>
-              <w:top w:type="dxa" w:w="60"/>
-              <w:left w:type="dxa" w:w="100"/>
-              <w:bottom w:type="dxa" w:w="60"/>
-              <w:right w:type="dxa" w:w="100"/>
-            </w:tcMar>
-          </w:tcPr>
-          <w:p>
-            <w:pPr>
-              <w:jc w:val="center"/>
-            </w:pPr>
-            <w:r>
-              <w:rPr>
-                <w:rFonts w:ascii="Segoe UI" w:cs="Segoe UI" w:eastAsia="Segoe UI" w:hAnsi="Segoe UI"/>
-                <w:color w:val="E8E0D4"/>
-                <w:sz w:val="18"/>
-                <w:szCs w:val="18"/>
-              </w:rPr>
-              <w:t xml:space="preserve">×2.5</w:t>
-            </w:r>
-          </w:p>
-        </w:tc>
-      </w:tr>
-      <w:tr>
-        <w:tc>
-          <w:tcPr>
-            <w:tcW w:type="dxa" w:w="4000"/>
-            <w:tcBorders>
-              <w:top w:val="single" w:color="444444" w:sz="1"/>
-              <w:left w:val="single" w:color="444444" w:sz="1"/>
-              <w:bottom w:val="single" w:color="444444" w:sz="1"/>
-              <w:right w:val="single" w:color="444444" w:sz="1"/>
-            </w:tcBorders>
-            <w:shd w:fill="1E1E30" w:val="clear"/>
-            <w:tcMar>
-              <w:top w:type="dxa" w:w="60"/>
-              <w:left w:type="dxa" w:w="100"/>
-              <w:bottom w:type="dxa" w:w="60"/>
-              <w:right w:type="dxa" w:w="100"/>
-            </w:tcMar>
-          </w:tcPr>
-          <w:p>
-            <w:r>
-              <w:rPr>
-                <w:rFonts w:ascii="Segoe UI" w:cs="Segoe UI" w:eastAsia="Segoe UI" w:hAnsi="Segoe UI"/>
-                <w:color w:val="E8E0D4"/>
-                <w:sz w:val="18"/>
-                <w:szCs w:val="18"/>
-              </w:rPr>
-              <w:t xml:space="preserve">Futuristic</w:t>
-            </w:r>
-          </w:p>
-        </w:tc>
-        <w:tc>
-          <w:tcPr>
-            <w:tcW w:type="dxa" w:w="4000"/>
-            <w:tcBorders>
-              <w:top w:val="single" w:color="444444" w:sz="1"/>
-              <w:left w:val="single" w:color="444444" w:sz="1"/>
-              <w:bottom w:val="single" w:color="444444" w:sz="1"/>
-              <w:right w:val="single" w:color="444444" w:sz="1"/>
-            </w:tcBorders>
-            <w:shd w:fill="1E1E30" w:val="clear"/>
-            <w:tcMar>
-              <w:top w:type="dxa" w:w="60"/>
-              <w:left w:type="dxa" w:w="100"/>
-              <w:bottom w:type="dxa" w:w="60"/>
-              <w:right w:type="dxa" w:w="100"/>
-            </w:tcMar>
-          </w:tcPr>
-          <w:p>
-            <w:pPr>
-              <w:jc w:val="center"/>
-            </w:pPr>
-            <w:r>
-              <w:rPr>
-                <w:rFonts w:ascii="Segoe UI" w:cs="Segoe UI" w:eastAsia="Segoe UI" w:hAnsi="Segoe UI"/>
-                <w:color w:val="E8E0D4"/>
-                <w:sz w:val="18"/>
-                <w:szCs w:val="18"/>
-              </w:rPr>
-              <w:t xml:space="preserve">×4</w:t>
-            </w:r>
-          </w:p>
-        </w:tc>
-      </w:tr>
-    </w:tbl>
+    <w:p>
+      <w:pPr>
+        <w:spacing w:after="80"/>
+      </w:pPr>
+      <w:r>
+        <w:rPr>
+          <w:rFonts w:ascii="Segoe UI" w:cs="Segoe UI" w:eastAsia="Segoe UI" w:hAnsi="Segoe UI"/>
+          <w:b/>
+          <w:bCs/>
+          <w:color w:val="C45911"/>
+          <w:sz w:val="20"/>
+          <w:szCs w:val="20"/>
+        </w:rPr>
+        <w:t xml:space="preserve">Base Cost: </w:t>
+      </w:r>
+      <w:r>
+        <w:rPr>
+          <w:rFonts w:ascii="Segoe UI" w:cs="Segoe UI" w:eastAsia="Segoe UI" w:hAnsi="Segoe UI"/>
+          <w:color w:val="E8E0D4"/>
+          <w:sz w:val="20"/>
+          <w:szCs w:val="20"/>
+        </w:rPr>
+        <w:t xml:space="preserve">1,000 × Size²</w:t>
+      </w:r>
+    </w:p>
+    <w:p>
+      <w:pPr>
+        <w:spacing w:after="80"/>
+      </w:pPr>
+      <w:r>
+        <w:rPr>
+          <w:rFonts w:ascii="Segoe UI" w:cs="Segoe UI" w:eastAsia="Segoe UI" w:hAnsi="Segoe UI"/>
+          <w:b/>
+          <w:bCs/>
+          <w:color w:val="C45911"/>
+          <w:sz w:val="20"/>
+          <w:szCs w:val="20"/>
+        </w:rPr>
+        <w:t xml:space="preserve">Slider Multiplier: </w:t>
+      </w:r>
+      <w:r>
+        <w:rPr>
+          <w:rFonts w:ascii="Segoe UI" w:cs="Segoe UI" w:eastAsia="Segoe UI" w:hAnsi="Segoe UI"/>
+          <w:color w:val="E8E0D4"/>
+          <w:sz w:val="20"/>
+          <w:szCs w:val="20"/>
+        </w:rPr>
+        <w:t xml:space="preserve">Combined absolute slider positions determine a cost multiplier. Low positions (0–2 total) have no surcharge. Higher positions increase cost progressively</w:t>
+      </w:r>
+    </w:p>
+    <w:p>
+      <w:pPr>
+        <w:spacing w:after="80"/>
+      </w:pPr>
+      <w:r>
+        <w:rPr>
+          <w:rFonts w:ascii="Segoe UI" w:cs="Segoe UI" w:eastAsia="Segoe UI" w:hAnsi="Segoe UI"/>
+          <w:b/>
+          <w:bCs/>
+          <w:color w:val="C45911"/>
+          <w:sz w:val="20"/>
+          <w:szCs w:val="20"/>
+        </w:rPr>
+        <w:t xml:space="preserve">Modifications: </w:t>
+      </w:r>
+      <w:r>
+        <w:rPr>
+          <w:rFonts w:ascii="Segoe UI" w:cs="Segoe UI" w:eastAsia="Segoe UI" w:hAnsi="Segoe UI"/>
+          <w:color w:val="E8E0D4"/>
+          <w:sz w:val="20"/>
+          <w:szCs w:val="20"/>
+        </w:rPr>
+        <w:t xml:space="preserve">Each mod adds its own cost based on Size</w:t>
+      </w:r>
+    </w:p>
+    <w:p>
+      <w:pPr>
+        <w:spacing w:after="80"/>
+      </w:pPr>
+      <w:r>
+        <w:rPr>
+          <w:rFonts w:ascii="Segoe UI" w:cs="Segoe UI" w:eastAsia="Segoe UI" w:hAnsi="Segoe UI"/>
+          <w:b/>
+          <w:bCs/>
+          <w:color w:val="C45911"/>
+          <w:sz w:val="20"/>
+          <w:szCs w:val="20"/>
+        </w:rPr>
+        <w:t xml:space="preserve">Weapons: </w:t>
+      </w:r>
+      <w:r>
+        <w:rPr>
+          <w:rFonts w:ascii="Segoe UI" w:cs="Segoe UI" w:eastAsia="Segoe UI" w:hAnsi="Segoe UI"/>
+          <w:color w:val="E8E0D4"/>
+          <w:sz w:val="20"/>
+          <w:szCs w:val="20"/>
+        </w:rPr>
+        <w:t xml:space="preserve">Weapon cost, doubled for turret mounts</w:t>
+      </w:r>
+    </w:p>
+    <w:p>
+      <w:pPr>
+        <w:spacing w:after="120"/>
+      </w:pPr>
+      <w:r>
+        <w:rPr>
+          <w:rFonts w:ascii="Segoe UI" w:cs="Segoe UI" w:eastAsia="Segoe UI" w:hAnsi="Segoe UI"/>
+          <w:i w:val="false"/>
+          <w:iCs w:val="false"/>
+          <w:color w:val="E8E0D4"/>
+          <w:sz w:val="20"/>
+          <w:szCs w:val="20"/>
+        </w:rPr>
+        <w:t xml:space="preserve">There is no separate frame type surcharge. The slider positions and modifications capture the cost of heavier construction and better protection directly.</w:t>
+      </w:r>
+    </w:p>
     <w:p>
       <w:pPr>
         <w:pStyle w:val="Heading1"/>
@@ -5802,15 +5619,13 @@
       <w:r>
         <w:rPr>
           <w:rFonts w:ascii="Segoe UI" w:cs="Segoe UI" w:eastAsia="Segoe UI" w:hAnsi="Segoe UI"/>
-          <w:b w:val="false"/>
-          <w:bCs w:val="false"/>
           <w:i w:val="false"/>
           <w:iCs w:val="false"/>
           <w:color w:val="E8E0D4"/>
           <w:sz w:val="20"/>
           <w:szCs w:val="20"/>
         </w:rPr>
-        <w:t xml:space="preserve">Reads from total Toughness (structural + armour). DiceForge’s own IP-clean rating.</w:t>
+        <w:t xml:space="preserve">Reads from total Toughness (structural + armour). DiceForge’s own IP-clean rating system.</w:t>
       </w:r>
     </w:p>
     <w:tbl>
@@ -6481,7 +6296,7 @@
                 <w:sz w:val="18"/>
                 <w:szCs w:val="18"/>
               </w:rPr>
-              <w:t xml:space="preserve">Super-heavy tanks, capital ships</w:t>
+              <w:t xml:space="preserve">Super-heavy, capital ships</w:t>
             </w:r>
           </w:p>
         </w:tc>
@@ -6526,7 +6341,7 @@
           <w:sz w:val="20"/>
           <w:szCs w:val="20"/>
         </w:rPr>
-        <w:t xml:space="preserve">Does overflow beyond +5 consume mod slots? Currently free.</w:t>
+        <w:t xml:space="preserve">Does overflow beyond +5 consume mod slots? Currently free</w:t>
       </w:r>
     </w:p>
     <w:p>
@@ -6542,7 +6357,7 @@
           <w:sz w:val="20"/>
           <w:szCs w:val="20"/>
         </w:rPr>
-        <w:t xml:space="preserve">Price Scaling: </w:t>
+        <w:t xml:space="preserve">Price Calibration: </w:t>
       </w:r>
       <w:r>
         <w:rPr>
@@ -6551,7 +6366,7 @@
           <w:sz w:val="20"/>
           <w:szCs w:val="20"/>
         </w:rPr>
-        <w:t xml:space="preserve">Cost multiplier uses combined absolute slider positions. Placeholder pending calibration.</w:t>
+        <w:t xml:space="preserve">Cost multiplier is a placeholder pending calibration against canon prices</w:t>
       </w:r>
     </w:p>
     <w:p>
@@ -6576,7 +6391,32 @@
           <w:sz w:val="20"/>
           <w:szCs w:val="20"/>
         </w:rPr>
-        <w:t xml:space="preserve">Three-zone grid layout with content-driven sizing planned for v7.1.</w:t>
+        <w:t xml:space="preserve">Content-driven grid sizing planned for next version</w:t>
+      </w:r>
+    </w:p>
+    <w:p>
+      <w:pPr>
+        <w:spacing w:after="80"/>
+      </w:pPr>
+      <w:r>
+        <w:rPr>
+          <w:rFonts w:ascii="Segoe UI" w:cs="Segoe UI" w:eastAsia="Segoe UI" w:hAnsi="Segoe UI"/>
+          <w:b/>
+          <w:bCs/>
+          <w:color w:val="C45911"/>
+          <w:sz w:val="20"/>
+          <w:szCs w:val="20"/>
+        </w:rPr>
+        <w:t xml:space="preserve">Space / Airship Locomotion: </w:t>
+      </w:r>
+      <w:r>
+        <w:rPr>
+          <w:rFonts w:ascii="Segoe UI" w:cs="Segoe UI" w:eastAsia="Segoe UI" w:hAnsi="Segoe UI"/>
+          <w:color w:val="E8E0D4"/>
+          <w:sz w:val="20"/>
+          <w:szCs w:val="20"/>
+        </w:rPr>
+        <w:t xml:space="preserve">Deferred to dedicated expansion supplements</w:t>
       </w:r>
     </w:p>
     <w:p>
@@ -6609,14 +6449,13 @@
         </w:tblBorders>
       </w:tblPr>
       <w:tblGrid>
-        <w:gridCol w:w="1000"/>
         <w:gridCol w:w="1500"/>
-        <w:gridCol w:w="7580"/>
+        <w:gridCol w:w="8580"/>
       </w:tblGrid>
       <w:tr>
         <w:tc>
           <w:tcPr>
-            <w:tcW w:type="dxa" w:w="1000"/>
+            <w:tcW w:type="dxa" w:w="1500"/>
             <w:tcBorders>
               <w:top w:val="single" w:color="444444" w:sz="1"/>
               <w:left w:val="single" w:color="444444" w:sz="1"/>
@@ -6647,7 +6486,7 @@
         </w:tc>
         <w:tc>
           <w:tcPr>
-            <w:tcW w:type="dxa" w:w="1500"/>
+            <w:tcW w:type="dxa" w:w="8580"/>
             <w:tcBorders>
               <w:top w:val="single" w:color="444444" w:sz="1"/>
               <w:left w:val="single" w:color="444444" w:sz="1"/>
@@ -6672,37 +6511,6 @@
                 <w:sz w:val="18"/>
                 <w:szCs w:val="18"/>
               </w:rPr>
-              <w:t xml:space="preserve">Date</w:t>
-            </w:r>
-          </w:p>
-        </w:tc>
-        <w:tc>
-          <w:tcPr>
-            <w:tcW w:type="dxa" w:w="7580"/>
-            <w:tcBorders>
-              <w:top w:val="single" w:color="444444" w:sz="1"/>
-              <w:left w:val="single" w:color="444444" w:sz="1"/>
-              <w:bottom w:val="single" w:color="444444" w:sz="1"/>
-              <w:right w:val="single" w:color="444444" w:sz="1"/>
-            </w:tcBorders>
-            <w:shd w:fill="2A2A3E" w:val="clear"/>
-            <w:tcMar>
-              <w:top w:type="dxa" w:w="60"/>
-              <w:left w:type="dxa" w:w="100"/>
-              <w:bottom w:type="dxa" w:w="60"/>
-              <w:right w:type="dxa" w:w="100"/>
-            </w:tcMar>
-          </w:tcPr>
-          <w:p>
-            <w:r>
-              <w:rPr>
-                <w:rFonts w:ascii="Segoe UI" w:cs="Segoe UI" w:eastAsia="Segoe UI" w:hAnsi="Segoe UI"/>
-                <w:b/>
-                <w:bCs/>
-                <w:color w:val="C45911"/>
-                <w:sz w:val="18"/>
-                <w:szCs w:val="18"/>
-              </w:rPr>
               <w:t xml:space="preserve">Changes</w:t>
             </w:r>
           </w:p>
@@ -6711,34 +6519,6 @@
       <w:tr>
         <w:tc>
           <w:tcPr>
-            <w:tcW w:type="dxa" w:w="1000"/>
-            <w:tcBorders>
-              <w:top w:val="single" w:color="444444" w:sz="1"/>
-              <w:left w:val="single" w:color="444444" w:sz="1"/>
-              <w:bottom w:val="single" w:color="444444" w:sz="1"/>
-              <w:right w:val="single" w:color="444444" w:sz="1"/>
-            </w:tcBorders>
-            <w:tcMar>
-              <w:top w:type="dxa" w:w="60"/>
-              <w:left w:type="dxa" w:w="100"/>
-              <w:bottom w:type="dxa" w:w="60"/>
-              <w:right w:type="dxa" w:w="100"/>
-            </w:tcMar>
-          </w:tcPr>
-          <w:p>
-            <w:r>
-              <w:rPr>
-                <w:rFonts w:ascii="Segoe UI" w:cs="Segoe UI" w:eastAsia="Segoe UI" w:hAnsi="Segoe UI"/>
-                <w:color w:val="E8E0D4"/>
-                <w:sz w:val="18"/>
-                <w:szCs w:val="18"/>
-              </w:rPr>
-              <w:t xml:space="preserve">v7.0a</w:t>
-            </w:r>
-          </w:p>
-        </w:tc>
-        <w:tc>
-          <w:tcPr>
             <w:tcW w:type="dxa" w:w="1500"/>
             <w:tcBorders>
               <w:top w:val="single" w:color="444444" w:sz="1"/>
@@ -6754,48 +6534,45 @@
             </w:tcMar>
           </w:tcPr>
           <w:p>
-            <w:pPr>
-              <w:jc w:val="center"/>
-            </w:pPr>
-            <w:r>
-              <w:rPr>
-                <w:rFonts w:ascii="Segoe UI" w:cs="Segoe UI" w:eastAsia="Segoe UI" w:hAnsi="Segoe UI"/>
-                <w:color w:val="E8E0D4"/>
-                <w:sz w:val="18"/>
-                <w:szCs w:val="18"/>
-              </w:rPr>
-              <w:t xml:space="preserve">Feb 2026</w:t>
-            </w:r>
-          </w:p>
-        </w:tc>
-        <w:tc>
-          <w:tcPr>
-            <w:tcW w:type="dxa" w:w="7580"/>
-            <w:tcBorders>
-              <w:top w:val="single" w:color="444444" w:sz="1"/>
-              <w:left w:val="single" w:color="444444" w:sz="1"/>
-              <w:bottom w:val="single" w:color="444444" w:sz="1"/>
-              <w:right w:val="single" w:color="444444" w:sz="1"/>
-            </w:tcBorders>
-            <w:tcMar>
-              <w:top w:type="dxa" w:w="60"/>
-              <w:left w:type="dxa" w:w="100"/>
-              <w:bottom w:type="dxa" w:w="60"/>
-              <w:right w:type="dxa" w:w="100"/>
-            </w:tcMar>
-          </w:tcPr>
-          <w:p>
-            <w:pPr>
-              <w:jc w:val="center"/>
-            </w:pPr>
-            <w:r>
-              <w:rPr>
-                <w:rFonts w:ascii="Segoe UI" w:cs="Segoe UI" w:eastAsia="Segoe UI" w:hAnsi="Segoe UI"/>
-                <w:color w:val="E8E0D4"/>
-                <w:sz w:val="18"/>
-                <w:szCs w:val="18"/>
-              </w:rPr>
-              <w:t xml:space="preserve">Removed Weak/Tough mods and Frame Type toughness multipliers</w:t>
+            <w:r>
+              <w:rPr>
+                <w:rFonts w:ascii="Segoe UI" w:cs="Segoe UI" w:eastAsia="Segoe UI" w:hAnsi="Segoe UI"/>
+                <w:color w:val="E8E0D4"/>
+                <w:sz w:val="18"/>
+                <w:szCs w:val="18"/>
+              </w:rPr>
+              <w:t xml:space="preserve">v7.0b</w:t>
+            </w:r>
+          </w:p>
+        </w:tc>
+        <w:tc>
+          <w:tcPr>
+            <w:tcW w:type="dxa" w:w="8580"/>
+            <w:tcBorders>
+              <w:top w:val="single" w:color="444444" w:sz="1"/>
+              <w:left w:val="single" w:color="444444" w:sz="1"/>
+              <w:bottom w:val="single" w:color="444444" w:sz="1"/>
+              <w:right w:val="single" w:color="444444" w:sz="1"/>
+            </w:tcBorders>
+            <w:tcMar>
+              <w:top w:type="dxa" w:w="60"/>
+              <w:left w:type="dxa" w:w="100"/>
+              <w:bottom w:type="dxa" w:w="60"/>
+              <w:right w:type="dxa" w:w="100"/>
+            </w:tcMar>
+          </w:tcPr>
+          <w:p>
+            <w:pPr>
+              <w:jc w:val="center"/>
+            </w:pPr>
+            <w:r>
+              <w:rPr>
+                <w:rFonts w:ascii="Segoe UI" w:cs="Segoe UI" w:eastAsia="Segoe UI" w:hAnsi="Segoe UI"/>
+                <w:color w:val="E8E0D4"/>
+                <w:sz w:val="18"/>
+                <w:szCs w:val="18"/>
+              </w:rPr>
+              <w:t xml:space="preserve">Removed Frame Type system entirely. Cost from Size alone</w:t>
             </w:r>
           </w:p>
         </w:tc>
@@ -6803,7 +6580,7 @@
       <w:tr>
         <w:tc>
           <w:tcPr>
-            <w:tcW w:type="dxa" w:w="1000"/>
+            <w:tcW w:type="dxa" w:w="1500"/>
             <w:tcBorders>
               <w:top w:val="single" w:color="444444" w:sz="1"/>
               <w:left w:val="single" w:color="444444" w:sz="1"/>
@@ -6826,13 +6603,13 @@
                 <w:sz w:val="18"/>
                 <w:szCs w:val="18"/>
               </w:rPr>
-              <w:t xml:space="preserve">v7.0</w:t>
-            </w:r>
-          </w:p>
-        </w:tc>
-        <w:tc>
-          <w:tcPr>
-            <w:tcW w:type="dxa" w:w="1500"/>
+              <w:t xml:space="preserve">v7.0a</w:t>
+            </w:r>
+          </w:p>
+        </w:tc>
+        <w:tc>
+          <w:tcPr>
+            <w:tcW w:type="dxa" w:w="8580"/>
             <w:tcBorders>
               <w:top w:val="single" w:color="444444" w:sz="1"/>
               <w:left w:val="single" w:color="444444" w:sz="1"/>
@@ -6858,39 +6635,7 @@
                 <w:sz w:val="18"/>
                 <w:szCs w:val="18"/>
               </w:rPr>
-              <w:t xml:space="preserve">Feb 2026</w:t>
-            </w:r>
-          </w:p>
-        </w:tc>
-        <w:tc>
-          <w:tcPr>
-            <w:tcW w:type="dxa" w:w="7580"/>
-            <w:tcBorders>
-              <w:top w:val="single" w:color="444444" w:sz="1"/>
-              <w:left w:val="single" w:color="444444" w:sz="1"/>
-              <w:bottom w:val="single" w:color="444444" w:sz="1"/>
-              <w:right w:val="single" w:color="444444" w:sz="1"/>
-            </w:tcBorders>
-            <w:shd w:fill="1E1E30" w:val="clear"/>
-            <w:tcMar>
-              <w:top w:type="dxa" w:w="60"/>
-              <w:left w:type="dxa" w:w="100"/>
-              <w:bottom w:type="dxa" w:w="60"/>
-              <w:right w:type="dxa" w:w="100"/>
-            </w:tcMar>
-          </w:tcPr>
-          <w:p>
-            <w:pPr>
-              <w:jc w:val="center"/>
-            </w:pPr>
-            <w:r>
-              <w:rPr>
-                <w:rFonts w:ascii="Segoe UI" w:cs="Segoe UI" w:eastAsia="Segoe UI" w:hAnsi="Segoe UI"/>
-                <w:color w:val="E8E0D4"/>
-                <w:sz w:val="18"/>
-                <w:szCs w:val="18"/>
-              </w:rPr>
-              <w:t xml:space="preserve">Two-slider armour system, domain-aware baselines, overflow mechanic, display format fix</w:t>
+              <w:t xml:space="preserve">Removed Weak/Tough mods. Frame Type toughness multipliers removed</w:t>
             </w:r>
           </w:p>
         </w:tc>
@@ -6898,34 +6643,6 @@
       <w:tr>
         <w:tc>
           <w:tcPr>
-            <w:tcW w:type="dxa" w:w="1000"/>
-            <w:tcBorders>
-              <w:top w:val="single" w:color="444444" w:sz="1"/>
-              <w:left w:val="single" w:color="444444" w:sz="1"/>
-              <w:bottom w:val="single" w:color="444444" w:sz="1"/>
-              <w:right w:val="single" w:color="444444" w:sz="1"/>
-            </w:tcBorders>
-            <w:tcMar>
-              <w:top w:type="dxa" w:w="60"/>
-              <w:left w:type="dxa" w:w="100"/>
-              <w:bottom w:type="dxa" w:w="60"/>
-              <w:right w:type="dxa" w:w="100"/>
-            </w:tcMar>
-          </w:tcPr>
-          <w:p>
-            <w:r>
-              <w:rPr>
-                <w:rFonts w:ascii="Segoe UI" w:cs="Segoe UI" w:eastAsia="Segoe UI" w:hAnsi="Segoe UI"/>
-                <w:color w:val="E8E0D4"/>
-                <w:sz w:val="18"/>
-                <w:szCs w:val="18"/>
-              </w:rPr>
-              <w:t xml:space="preserve">v6.7</w:t>
-            </w:r>
-          </w:p>
-        </w:tc>
-        <w:tc>
-          <w:tcPr>
             <w:tcW w:type="dxa" w:w="1500"/>
             <w:tcBorders>
               <w:top w:val="single" w:color="444444" w:sz="1"/>
@@ -6941,48 +6658,45 @@
             </w:tcMar>
           </w:tcPr>
           <w:p>
-            <w:pPr>
-              <w:jc w:val="center"/>
-            </w:pPr>
-            <w:r>
-              <w:rPr>
-                <w:rFonts w:ascii="Segoe UI" w:cs="Segoe UI" w:eastAsia="Segoe UI" w:hAnsi="Segoe UI"/>
-                <w:color w:val="E8E0D4"/>
-                <w:sz w:val="18"/>
-                <w:szCs w:val="18"/>
-              </w:rPr>
-              <w:t xml:space="preserve">Feb 2026</w:t>
-            </w:r>
-          </w:p>
-        </w:tc>
-        <w:tc>
-          <w:tcPr>
-            <w:tcW w:type="dxa" w:w="7580"/>
-            <w:tcBorders>
-              <w:top w:val="single" w:color="444444" w:sz="1"/>
-              <w:left w:val="single" w:color="444444" w:sz="1"/>
-              <w:bottom w:val="single" w:color="444444" w:sz="1"/>
-              <w:right w:val="single" w:color="444444" w:sz="1"/>
-            </w:tcBorders>
-            <w:tcMar>
-              <w:top w:type="dxa" w:w="60"/>
-              <w:left w:type="dxa" w:w="100"/>
-              <w:bottom w:type="dxa" w:w="60"/>
-              <w:right w:type="dxa" w:w="100"/>
-            </w:tcMar>
-          </w:tcPr>
-          <w:p>
-            <w:pPr>
-              <w:jc w:val="center"/>
-            </w:pPr>
-            <w:r>
-              <w:rPr>
-                <w:rFonts w:ascii="Segoe UI" w:cs="Segoe UI" w:eastAsia="Segoe UI" w:hAnsi="Segoe UI"/>
-                <w:color w:val="E8E0D4"/>
-                <w:sz w:val="18"/>
-                <w:szCs w:val="18"/>
-              </w:rPr>
-              <w:t xml:space="preserve">AT button fix, single source of truth</w:t>
+            <w:r>
+              <w:rPr>
+                <w:rFonts w:ascii="Segoe UI" w:cs="Segoe UI" w:eastAsia="Segoe UI" w:hAnsi="Segoe UI"/>
+                <w:color w:val="E8E0D4"/>
+                <w:sz w:val="18"/>
+                <w:szCs w:val="18"/>
+              </w:rPr>
+              <w:t xml:space="preserve">v7.0</w:t>
+            </w:r>
+          </w:p>
+        </w:tc>
+        <w:tc>
+          <w:tcPr>
+            <w:tcW w:type="dxa" w:w="8580"/>
+            <w:tcBorders>
+              <w:top w:val="single" w:color="444444" w:sz="1"/>
+              <w:left w:val="single" w:color="444444" w:sz="1"/>
+              <w:bottom w:val="single" w:color="444444" w:sz="1"/>
+              <w:right w:val="single" w:color="444444" w:sz="1"/>
+            </w:tcBorders>
+            <w:tcMar>
+              <w:top w:type="dxa" w:w="60"/>
+              <w:left w:type="dxa" w:w="100"/>
+              <w:bottom w:type="dxa" w:w="60"/>
+              <w:right w:type="dxa" w:w="100"/>
+            </w:tcMar>
+          </w:tcPr>
+          <w:p>
+            <w:pPr>
+              <w:jc w:val="center"/>
+            </w:pPr>
+            <w:r>
+              <w:rPr>
+                <w:rFonts w:ascii="Segoe UI" w:cs="Segoe UI" w:eastAsia="Segoe UI" w:hAnsi="Segoe UI"/>
+                <w:color w:val="E8E0D4"/>
+                <w:sz w:val="18"/>
+                <w:szCs w:val="18"/>
+              </w:rPr>
+              <w:t xml:space="preserve">Two-slider armour system. Domain-aware baselines. Overflow mechanic. Display format fix</w:t>
             </w:r>
           </w:p>
         </w:tc>
@@ -6990,7 +6704,7 @@
       <w:tr>
         <w:tc>
           <w:tcPr>
-            <w:tcW w:type="dxa" w:w="1000"/>
+            <w:tcW w:type="dxa" w:w="1500"/>
             <w:tcBorders>
               <w:top w:val="single" w:color="444444" w:sz="1"/>
               <w:left w:val="single" w:color="444444" w:sz="1"/>
@@ -7013,52 +6727,81 @@
                 <w:sz w:val="18"/>
                 <w:szCs w:val="18"/>
               </w:rPr>
+              <w:t xml:space="preserve">v6.7</w:t>
+            </w:r>
+          </w:p>
+        </w:tc>
+        <w:tc>
+          <w:tcPr>
+            <w:tcW w:type="dxa" w:w="8580"/>
+            <w:tcBorders>
+              <w:top w:val="single" w:color="444444" w:sz="1"/>
+              <w:left w:val="single" w:color="444444" w:sz="1"/>
+              <w:bottom w:val="single" w:color="444444" w:sz="1"/>
+              <w:right w:val="single" w:color="444444" w:sz="1"/>
+            </w:tcBorders>
+            <w:shd w:fill="1E1E30" w:val="clear"/>
+            <w:tcMar>
+              <w:top w:type="dxa" w:w="60"/>
+              <w:left w:type="dxa" w:w="100"/>
+              <w:bottom w:type="dxa" w:w="60"/>
+              <w:right w:type="dxa" w:w="100"/>
+            </w:tcMar>
+          </w:tcPr>
+          <w:p>
+            <w:pPr>
+              <w:jc w:val="center"/>
+            </w:pPr>
+            <w:r>
+              <w:rPr>
+                <w:rFonts w:ascii="Segoe UI" w:cs="Segoe UI" w:eastAsia="Segoe UI" w:hAnsi="Segoe UI"/>
+                <w:color w:val="E8E0D4"/>
+                <w:sz w:val="18"/>
+                <w:szCs w:val="18"/>
+              </w:rPr>
+              <w:t xml:space="preserve">AT button fix, single source of truth</w:t>
+            </w:r>
+          </w:p>
+        </w:tc>
+      </w:tr>
+      <w:tr>
+        <w:tc>
+          <w:tcPr>
+            <w:tcW w:type="dxa" w:w="1500"/>
+            <w:tcBorders>
+              <w:top w:val="single" w:color="444444" w:sz="1"/>
+              <w:left w:val="single" w:color="444444" w:sz="1"/>
+              <w:bottom w:val="single" w:color="444444" w:sz="1"/>
+              <w:right w:val="single" w:color="444444" w:sz="1"/>
+            </w:tcBorders>
+            <w:tcMar>
+              <w:top w:type="dxa" w:w="60"/>
+              <w:left w:type="dxa" w:w="100"/>
+              <w:bottom w:type="dxa" w:w="60"/>
+              <w:right w:type="dxa" w:w="100"/>
+            </w:tcMar>
+          </w:tcPr>
+          <w:p>
+            <w:r>
+              <w:rPr>
+                <w:rFonts w:ascii="Segoe UI" w:cs="Segoe UI" w:eastAsia="Segoe UI" w:hAnsi="Segoe UI"/>
+                <w:color w:val="E8E0D4"/>
+                <w:sz w:val="18"/>
+                <w:szCs w:val="18"/>
+              </w:rPr>
               <w:t xml:space="preserve">v6.0</w:t>
             </w:r>
           </w:p>
         </w:tc>
         <w:tc>
           <w:tcPr>
-            <w:tcW w:type="dxa" w:w="1500"/>
-            <w:tcBorders>
-              <w:top w:val="single" w:color="444444" w:sz="1"/>
-              <w:left w:val="single" w:color="444444" w:sz="1"/>
-              <w:bottom w:val="single" w:color="444444" w:sz="1"/>
-              <w:right w:val="single" w:color="444444" w:sz="1"/>
-            </w:tcBorders>
-            <w:shd w:fill="1E1E30" w:val="clear"/>
-            <w:tcMar>
-              <w:top w:type="dxa" w:w="60"/>
-              <w:left w:type="dxa" w:w="100"/>
-              <w:bottom w:type="dxa" w:w="60"/>
-              <w:right w:type="dxa" w:w="100"/>
-            </w:tcMar>
-          </w:tcPr>
-          <w:p>
-            <w:pPr>
-              <w:jc w:val="center"/>
-            </w:pPr>
-            <w:r>
-              <w:rPr>
-                <w:rFonts w:ascii="Segoe UI" w:cs="Segoe UI" w:eastAsia="Segoe UI" w:hAnsi="Segoe UI"/>
-                <w:color w:val="E8E0D4"/>
-                <w:sz w:val="18"/>
-                <w:szCs w:val="18"/>
-              </w:rPr>
-              <w:t xml:space="preserve">Jan 2026</w:t>
-            </w:r>
-          </w:p>
-        </w:tc>
-        <w:tc>
-          <w:tcPr>
-            <w:tcW w:type="dxa" w:w="7580"/>
-            <w:tcBorders>
-              <w:top w:val="single" w:color="444444" w:sz="1"/>
-              <w:left w:val="single" w:color="444444" w:sz="1"/>
-              <w:bottom w:val="single" w:color="444444" w:sz="1"/>
-              <w:right w:val="single" w:color="444444" w:sz="1"/>
-            </w:tcBorders>
-            <w:shd w:fill="1E1E30" w:val="clear"/>
+            <w:tcW w:type="dxa" w:w="8580"/>
+            <w:tcBorders>
+              <w:top w:val="single" w:color="444444" w:sz="1"/>
+              <w:left w:val="single" w:color="444444" w:sz="1"/>
+              <w:bottom w:val="single" w:color="444444" w:sz="1"/>
+              <w:right w:val="single" w:color="444444" w:sz="1"/>
+            </w:tcBorders>
             <w:tcMar>
               <w:top w:type="dxa" w:w="60"/>
               <w:left w:type="dxa" w:w="100"/>
@@ -7394,23 +7137,5 @@
       <w:szCs w:val="32"/>
     </w:rPr>
   </w:style>
-  <w:style w:type="paragraph" w:styleId="Heading2">
-    <w:name w:val="Heading 2"/>
-    <w:basedOn w:val="Normal"/>
-    <w:next w:val="Normal"/>
-    <w:qFormat/>
-    <w:pPr>
-      <w:spacing w:before="280" w:after="140"/>
-      <w:outlineLvl w:val="1"/>
-    </w:pPr>
-    <w:rPr>
-      <w:rFonts w:ascii="Cinzel" w:cs="Cinzel" w:eastAsia="Cinzel" w:hAnsi="Cinzel"/>
-      <w:b/>
-      <w:bCs/>
-      <w:color w:val="E8E0D4"/>
-      <w:sz w:val="26"/>
-      <w:szCs w:val="26"/>
-    </w:rPr>
-  </w:style>
 </w:styles>
 </file>
</xml_diff>